<commit_message>
Aggiornamento degli scenari d'uso
</commit_message>
<xml_diff>
--- a/Document/PS_BestToWatch.docx
+++ b/Document/PS_BestToWatch.docx
@@ -346,37 +346,118 @@
     </w:p>
     <w:p>
       <w:r>
-        <w:t>L’utente potrà registrarsi attraverso un form che raccoglie</w:t>
-      </w:r>
-      <w:r>
-        <w:t xml:space="preserve"> </w:t>
-      </w:r>
-      <w:r>
-        <w:t>i dati personali dell’utente: nome,</w:t>
-      </w:r>
-      <w:r>
-        <w:t xml:space="preserve"> </w:t>
-      </w:r>
-      <w:r>
-        <w:t xml:space="preserve">cognome, nickname, e-mail, </w:t>
-      </w:r>
-      <w:r>
-        <w:t xml:space="preserve">password, </w:t>
-      </w:r>
+        <w:t>L’utente</w:t>
+      </w:r>
+      <w:r>
+        <w:t xml:space="preserve"> non registrato per avviare il processo di registrazione, dopo aver raggiunto la piattaforma </w:t>
+      </w:r>
+      <w:r>
+        <w:t>accede alla pagina di login e raggiunge la funzionalità di registrazione utente. Da qui dovrà inserire:</w:t>
+      </w:r>
+    </w:p>
+    <w:p>
+      <w:pPr>
+        <w:pStyle w:val="Paragrafoelenco"/>
+        <w:numPr>
+          <w:ilvl w:val="0"/>
+          <w:numId w:val="20"/>
+        </w:numPr>
+      </w:pPr>
+      <w:r>
+        <w:t>nome</w:t>
+      </w:r>
+      <w:r>
+        <w:t>;</w:t>
+      </w:r>
+    </w:p>
+    <w:p>
+      <w:pPr>
+        <w:pStyle w:val="Paragrafoelenco"/>
+        <w:numPr>
+          <w:ilvl w:val="0"/>
+          <w:numId w:val="18"/>
+        </w:numPr>
+      </w:pPr>
+      <w:r>
+        <w:t>cognome</w:t>
+      </w:r>
+      <w:r>
+        <w:t>;</w:t>
+      </w:r>
+    </w:p>
+    <w:p>
+      <w:pPr>
+        <w:pStyle w:val="Paragrafoelenco"/>
+        <w:numPr>
+          <w:ilvl w:val="0"/>
+          <w:numId w:val="18"/>
+        </w:numPr>
+      </w:pPr>
+      <w:r>
+        <w:t>nickname</w:t>
+      </w:r>
+      <w:r>
+        <w:t>;</w:t>
+      </w:r>
+    </w:p>
+    <w:p>
+      <w:pPr>
+        <w:pStyle w:val="Paragrafoelenco"/>
+        <w:numPr>
+          <w:ilvl w:val="0"/>
+          <w:numId w:val="18"/>
+        </w:numPr>
+      </w:pPr>
+      <w:r>
+        <w:t>e-mail</w:t>
+      </w:r>
+      <w:r>
+        <w:t>;</w:t>
+      </w:r>
+    </w:p>
+    <w:p>
+      <w:pPr>
+        <w:pStyle w:val="Paragrafoelenco"/>
+        <w:numPr>
+          <w:ilvl w:val="0"/>
+          <w:numId w:val="18"/>
+        </w:numPr>
+      </w:pPr>
+      <w:r>
+        <w:t>password</w:t>
+      </w:r>
+      <w:r>
+        <w:t>;</w:t>
+      </w:r>
+    </w:p>
+    <w:p>
+      <w:pPr>
+        <w:pStyle w:val="Paragrafoelenco"/>
+        <w:numPr>
+          <w:ilvl w:val="0"/>
+          <w:numId w:val="18"/>
+        </w:numPr>
+      </w:pPr>
       <w:r>
         <w:t>data di nascita.</w:t>
       </w:r>
-      <w:r>
-        <w:t xml:space="preserve"> Nel caso l’utente inserisce dati non idonei gli verranno comunicati i campi da cambiare e quali sono </w:t>
-      </w:r>
-      <w:r>
-        <w:t>i parametri da rispettare. Nel caso l’utente inserisca c</w:t>
-      </w:r>
-      <w:r>
-        <w:t>orrettamente i dati avverrà la registrazione e verrà indirizzato alla pagina dell’utente.</w:t>
-      </w:r>
-    </w:p>
-    <w:p/>
+    </w:p>
+    <w:p>
+      <w:pPr>
+        <w:pStyle w:val="Paragrafoelenco"/>
+      </w:pPr>
+    </w:p>
+    <w:p>
+      <w:r>
+        <w:t xml:space="preserve">Da qui se l’utente ha rispettato le condizioni dei campi appena compilati  </w:t>
+      </w:r>
+      <w:r>
+        <w:t>avverrà la registrazione e verrà indirizzato alla pagina dell’utente</w:t>
+      </w:r>
+      <w:r>
+        <w:t>, altrimenti uscirà un errore che spiega come inserire i dati negli appositi campi errati.</w:t>
+      </w:r>
+    </w:p>
     <w:p>
       <w:pPr>
         <w:rPr>
@@ -384,290 +465,397 @@
           <w:szCs w:val="28"/>
         </w:rPr>
       </w:pPr>
-      <w:r>
+    </w:p>
+    <w:p>
+      <w:pPr>
         <w:rPr>
           <w:sz w:val="28"/>
           <w:szCs w:val="28"/>
         </w:rPr>
-        <w:t xml:space="preserve">Come fare il </w:t>
-      </w:r>
+      </w:pPr>
       <w:r>
         <w:rPr>
           <w:sz w:val="28"/>
           <w:szCs w:val="28"/>
         </w:rPr>
-        <w:t>l</w:t>
+        <w:lastRenderedPageBreak/>
+        <w:t xml:space="preserve">Come fare il </w:t>
       </w:r>
       <w:r>
         <w:rPr>
           <w:sz w:val="28"/>
           <w:szCs w:val="28"/>
         </w:rPr>
-        <w:t>ogin</w:t>
-      </w:r>
-    </w:p>
-    <w:p>
-      <w:r>
-        <w:t>L’utente effettuerà il login tramite apposito form nel quale inserirà le credenziali impostate in fase di registrazione.</w:t>
-      </w:r>
-      <w:r>
-        <w:t xml:space="preserve"> Nel caso</w:t>
-      </w:r>
-      <w:r>
-        <w:t xml:space="preserve"> </w:t>
-      </w:r>
-      <w:r>
-        <w:t xml:space="preserve">in cui l’utente registrato non inserisce correttamente le credenziali </w:t>
-      </w:r>
-      <w:r>
-        <w:t>(e</w:t>
-      </w:r>
-      <w:r>
-        <w:t>-</w:t>
-      </w:r>
-      <w:r>
-        <w:t xml:space="preserve">mail, password) </w:t>
-      </w:r>
-      <w:r>
-        <w:t>gli verrà comunicato e</w:t>
-      </w:r>
-      <w:r>
-        <w:t xml:space="preserve"> </w:t>
-      </w:r>
-      <w:r>
-        <w:t xml:space="preserve">dovrà ricompilare i campi. </w:t>
-      </w:r>
-      <w:r>
-        <w:t>Nel form è presente un bottone (“password dimenticata”) che permetterà di reimpostare la password.</w:t>
-      </w:r>
-    </w:p>
-    <w:p/>
-    <w:p/>
-    <w:p/>
-    <w:p/>
-    <w:p>
-      <w:pPr>
+        <w:t>l</w:t>
+      </w:r>
+      <w:r>
         <w:rPr>
           <w:sz w:val="28"/>
           <w:szCs w:val="28"/>
         </w:rPr>
-      </w:pPr>
-      <w:r>
+        <w:t>ogin</w:t>
+      </w:r>
+    </w:p>
+    <w:p>
+      <w:r>
+        <w:t>L’utente</w:t>
+      </w:r>
+      <w:r>
+        <w:t xml:space="preserve"> registrato per effettuare il login al proprio profilo, dopo aver raggiunto la piattaforma, accederà al form di login dove dovrà inserire:</w:t>
+      </w:r>
+    </w:p>
+    <w:p>
+      <w:pPr>
+        <w:pStyle w:val="Paragrafoelenco"/>
+        <w:numPr>
+          <w:ilvl w:val="0"/>
+          <w:numId w:val="21"/>
+        </w:numPr>
+      </w:pPr>
+      <w:r>
+        <w:t>e-mail;</w:t>
+      </w:r>
+    </w:p>
+    <w:p>
+      <w:pPr>
+        <w:pStyle w:val="Paragrafoelenco"/>
+        <w:numPr>
+          <w:ilvl w:val="0"/>
+          <w:numId w:val="19"/>
+        </w:numPr>
+      </w:pPr>
+      <w:r>
+        <w:t>p</w:t>
+      </w:r>
+      <w:r>
+        <w:t>assword.</w:t>
+      </w:r>
+    </w:p>
+    <w:p>
+      <w:r>
+        <w:t>Una volta inseriti i dati, che devono essere gli stessi che ha inserito in fase di registrazione potrà accedere al suo profilo, commentare i video caricati da altri utenti registrati e lasciare una valutazione(Like o Dislike).</w:t>
+      </w:r>
+    </w:p>
+    <w:p>
+      <w:r>
+        <w:t>Se in fase di login i dati inseriti fossero errati apparirà un errore che non permetterà l’accesso.</w:t>
+      </w:r>
+    </w:p>
+    <w:p>
+      <w:r>
+        <w:t xml:space="preserve"> </w:t>
+      </w:r>
+    </w:p>
+    <w:p>
+      <w:pPr>
         <w:rPr>
           <w:sz w:val="28"/>
           <w:szCs w:val="28"/>
         </w:rPr>
-        <w:t>Come caricare un video</w:t>
-      </w:r>
-    </w:p>
-    <w:p>
-      <w:r>
-        <w:t xml:space="preserve">L’utente registrato potrà caricare un video di durata massima </w:t>
-      </w:r>
-      <w:r>
-        <w:t>dieci</w:t>
-      </w:r>
-      <w:r>
-        <w:t xml:space="preserve"> minuti, attraverso una</w:t>
-      </w:r>
-      <w:r>
-        <w:t xml:space="preserve"> </w:t>
-      </w:r>
-      <w:r>
-        <w:t>schermata di inserimento video nella quale dovrà, oltre a caricare il video, indicare anche il titolo e</w:t>
-      </w:r>
-      <w:r>
-        <w:t xml:space="preserve"> </w:t>
-      </w:r>
-      <w:r>
-        <w:t>una breve descrizione.</w:t>
-      </w:r>
-    </w:p>
-    <w:p/>
-    <w:p>
-      <w:pPr>
+      </w:pPr>
+      <w:r>
         <w:rPr>
           <w:sz w:val="28"/>
           <w:szCs w:val="28"/>
         </w:rPr>
-      </w:pPr>
-      <w:r>
+        <w:t>Reimpostare la password</w:t>
+      </w:r>
+    </w:p>
+    <w:p>
+      <w:r>
+        <w:t xml:space="preserve">L’utente registrato, nel caso abbia dimenticato la password, può recuperarla </w:t>
+      </w:r>
+      <w:r>
+        <w:t>accedendo alla funzionalità “R</w:t>
+      </w:r>
+      <w:r>
+        <w:t>eimposta</w:t>
+      </w:r>
+      <w:r>
+        <w:t xml:space="preserve"> password” dopo aver raggiunto il form di login. Da qui </w:t>
+      </w:r>
+      <w:r>
+        <w:t>deve compilare un form dove dovrà inserire:</w:t>
+      </w:r>
+    </w:p>
+    <w:p>
+      <w:pPr>
+        <w:pStyle w:val="Paragrafoelenco"/>
+        <w:numPr>
+          <w:ilvl w:val="0"/>
+          <w:numId w:val="19"/>
+        </w:numPr>
+      </w:pPr>
+      <w:r>
+        <w:t>e-mail;</w:t>
+      </w:r>
+    </w:p>
+    <w:p>
+      <w:pPr>
+        <w:pStyle w:val="Paragrafoelenco"/>
+        <w:numPr>
+          <w:ilvl w:val="0"/>
+          <w:numId w:val="19"/>
+        </w:numPr>
+      </w:pPr>
+      <w:r>
+        <w:t>nickname;</w:t>
+      </w:r>
+    </w:p>
+    <w:p>
+      <w:pPr>
+        <w:pStyle w:val="Paragrafoelenco"/>
+        <w:numPr>
+          <w:ilvl w:val="0"/>
+          <w:numId w:val="19"/>
+        </w:numPr>
+      </w:pPr>
+      <w:r>
+        <w:t>nuova password;</w:t>
+      </w:r>
+    </w:p>
+    <w:p>
+      <w:r>
+        <w:t>Se il reimpostare della password andrà a buon fine, l’utente verrà reindirizzato alla schermata di login dove dovrà poi inserire le nuove credenziali, altrimenti gli verrà mostrato l’errore per il quale l’operazione non è andata a buon fine.</w:t>
+      </w:r>
+    </w:p>
+    <w:p/>
+    <w:p>
+      <w:pPr>
         <w:rPr>
           <w:sz w:val="28"/>
           <w:szCs w:val="28"/>
         </w:rPr>
-        <w:t>Come gua</w:t>
-      </w:r>
+      </w:pPr>
       <w:r>
         <w:rPr>
           <w:sz w:val="28"/>
           <w:szCs w:val="28"/>
         </w:rPr>
-        <w:t>r</w:t>
-      </w:r>
-      <w:r>
+        <w:t>Come caricare un video</w:t>
+      </w:r>
+    </w:p>
+    <w:p>
+      <w:r>
+        <w:t>L’utente registrato</w:t>
+      </w:r>
+      <w:r>
+        <w:t>, per caricare un video, dovrà effettuare il login, dalla pagina dedicata. Dopodiché entr</w:t>
+      </w:r>
+      <w:r>
+        <w:t>ato sul</w:t>
+      </w:r>
+      <w:r>
+        <w:t xml:space="preserve"> suo profilo </w:t>
+      </w:r>
+      <w:r>
+        <w:t>potrà accedere ad un menu contestuale e selezionare “Carica Video”. Qui inserirà:</w:t>
+      </w:r>
+    </w:p>
+    <w:p>
+      <w:pPr>
+        <w:pStyle w:val="Paragrafoelenco"/>
+        <w:numPr>
+          <w:ilvl w:val="0"/>
+          <w:numId w:val="19"/>
+        </w:numPr>
+      </w:pPr>
+      <w:r>
+        <w:t>il titolo;</w:t>
+      </w:r>
+    </w:p>
+    <w:p>
+      <w:pPr>
+        <w:pStyle w:val="Paragrafoelenco"/>
+        <w:numPr>
+          <w:ilvl w:val="0"/>
+          <w:numId w:val="19"/>
+        </w:numPr>
+      </w:pPr>
+      <w:r>
+        <w:t>la descrizione;</w:t>
+      </w:r>
+    </w:p>
+    <w:p>
+      <w:pPr>
+        <w:pStyle w:val="Paragrafoelenco"/>
+        <w:numPr>
+          <w:ilvl w:val="0"/>
+          <w:numId w:val="19"/>
+        </w:numPr>
+      </w:pPr>
+      <w:r>
+        <w:t>il file.</w:t>
+      </w:r>
+    </w:p>
+    <w:p>
+      <w:r>
+        <w:t>Una volta che avrà inserito tutto potrà caricare il video in piattaforma.</w:t>
+      </w:r>
+    </w:p>
+    <w:p/>
+    <w:p>
+      <w:pPr>
         <w:rPr>
           <w:sz w:val="28"/>
           <w:szCs w:val="28"/>
         </w:rPr>
-        <w:t>d</w:t>
-      </w:r>
+      </w:pPr>
       <w:r>
         <w:rPr>
           <w:sz w:val="28"/>
           <w:szCs w:val="28"/>
         </w:rPr>
-        <w:t>a</w:t>
+        <w:t>Come gua</w:t>
       </w:r>
       <w:r>
         <w:rPr>
           <w:sz w:val="28"/>
           <w:szCs w:val="28"/>
         </w:rPr>
-        <w:t>re</w:t>
+        <w:t>r</w:t>
       </w:r>
       <w:r>
         <w:rPr>
           <w:sz w:val="28"/>
           <w:szCs w:val="28"/>
         </w:rPr>
-        <w:t xml:space="preserve">/commentare/valutare </w:t>
+        <w:t>d</w:t>
       </w:r>
       <w:r>
         <w:rPr>
           <w:sz w:val="28"/>
           <w:szCs w:val="28"/>
         </w:rPr>
-        <w:t>un video</w:t>
-      </w:r>
-    </w:p>
-    <w:p>
-      <w:r>
-        <w:t>L’utente attraverso un catalogo (home) potrà scegliere il video da guardare. Selezionato il video si</w:t>
-      </w:r>
-      <w:r>
-        <w:t xml:space="preserve"> </w:t>
-      </w:r>
-      <w:r>
-        <w:t>aprirà una schermata dalla quale oltre a vedere il video si potrà anche lasciare un commento</w:t>
-      </w:r>
-      <w:r>
-        <w:t xml:space="preserve"> </w:t>
-      </w:r>
-      <w:r>
-        <w:t>(questa funzione è possibile solo se si è precedentemente registrati)</w:t>
-      </w:r>
-      <w:r>
-        <w:t xml:space="preserve">, valutare </w:t>
-      </w:r>
-      <w:r>
-        <w:t>(attraverso due</w:t>
-      </w:r>
-      <w:r>
-        <w:t xml:space="preserve"> </w:t>
-      </w:r>
-      <w:r>
-        <w:t xml:space="preserve">bottoni: like e dislike) </w:t>
-      </w:r>
-      <w:r>
-        <w:t>il contenuto del video</w:t>
-      </w:r>
-      <w:r>
-        <w:t xml:space="preserve"> e condividerlo.</w:t>
-      </w:r>
-    </w:p>
-    <w:p/>
-    <w:p>
-      <w:pPr>
+        <w:t>a</w:t>
+      </w:r>
+      <w:r>
         <w:rPr>
           <w:sz w:val="28"/>
           <w:szCs w:val="28"/>
         </w:rPr>
-      </w:pPr>
+        <w:t>re</w:t>
+      </w:r>
       <w:r>
         <w:rPr>
           <w:sz w:val="28"/>
           <w:szCs w:val="28"/>
         </w:rPr>
-        <w:t>Come segnalare un video</w:t>
-      </w:r>
-    </w:p>
-    <w:p>
-      <w:r>
-        <w:t>L’utente potrà segnalare un video premendo un bottone che genererà un avviso che comunic</w:t>
-      </w:r>
-      <w:r>
-        <w:t>a</w:t>
-      </w:r>
-      <w:r>
-        <w:t xml:space="preserve"> </w:t>
-      </w:r>
-      <w:r>
-        <w:t>l’avvenuta segnalazione del video.</w:t>
-      </w:r>
-      <w:r>
-        <w:t xml:space="preserve"> Questa segnalazione verrà presa incarico da chi si occupa della gestione dei video.</w:t>
-      </w:r>
-    </w:p>
-    <w:p/>
-    <w:p>
-      <w:pPr>
+        <w:t xml:space="preserve">/commentare/valutare </w:t>
+      </w:r>
+      <w:r>
         <w:rPr>
           <w:sz w:val="28"/>
           <w:szCs w:val="28"/>
         </w:rPr>
-      </w:pPr>
-      <w:r>
+        <w:t>un video</w:t>
+      </w:r>
+    </w:p>
+    <w:p>
+      <w:r>
+        <w:t>L’utente attraverso un catalogo (home) potrà scegliere il video da guardare. Selezionato il video si</w:t>
+      </w:r>
+      <w:r>
+        <w:t xml:space="preserve"> </w:t>
+      </w:r>
+      <w:r>
+        <w:t>aprirà una schermata dalla quale oltre a vedere il video si potrà anche lasciare un commento</w:t>
+      </w:r>
+      <w:r>
+        <w:t xml:space="preserve"> </w:t>
+      </w:r>
+      <w:r>
+        <w:t>(questa funzione è possibile solo se si è precedentemente registrati)</w:t>
+      </w:r>
+      <w:r>
+        <w:t xml:space="preserve">, valutare </w:t>
+      </w:r>
+      <w:r>
+        <w:t>(attraverso due</w:t>
+      </w:r>
+      <w:r>
+        <w:t xml:space="preserve"> </w:t>
+      </w:r>
+      <w:r>
+        <w:t xml:space="preserve">bottoni: like e dislike) </w:t>
+      </w:r>
+      <w:r>
+        <w:t>il contenuto del video</w:t>
+      </w:r>
+      <w:r>
+        <w:t xml:space="preserve"> e condividerlo.</w:t>
+      </w:r>
+    </w:p>
+    <w:p/>
+    <w:p>
+      <w:pPr>
         <w:rPr>
           <w:sz w:val="28"/>
           <w:szCs w:val="28"/>
         </w:rPr>
-        <w:t>Come segnalare un commento</w:t>
-      </w:r>
-    </w:p>
-    <w:p>
-      <w:r>
-        <w:t>L’utente potrà segnalare un commento premendo un bottone che genererà un avviso che</w:t>
-      </w:r>
-      <w:r>
-        <w:t xml:space="preserve"> </w:t>
-      </w:r>
-      <w:r>
-        <w:t>comunic</w:t>
-      </w:r>
-      <w:r>
-        <w:t>a</w:t>
-      </w:r>
-      <w:r>
-        <w:t xml:space="preserve"> l’avvenuta segnalazione del commento.</w:t>
-      </w:r>
-      <w:r>
-        <w:t xml:space="preserve"> Questa segnalazione verrà presa incarico da chi si occupa della gestione degli utenti e dei relativi commenti.</w:t>
-      </w:r>
-    </w:p>
-    <w:p/>
-    <w:p>
-      <w:pPr>
+      </w:pPr>
+      <w:r>
         <w:rPr>
           <w:sz w:val="28"/>
           <w:szCs w:val="28"/>
         </w:rPr>
-      </w:pPr>
-      <w:r>
+        <w:t>Come segnalare un video</w:t>
+      </w:r>
+    </w:p>
+    <w:p>
+      <w:r>
+        <w:t>L’utente potrà segnalare un video premendo un bottone che genererà un avviso che comunic</w:t>
+      </w:r>
+      <w:r>
+        <w:t>a</w:t>
+      </w:r>
+      <w:r>
+        <w:t xml:space="preserve"> </w:t>
+      </w:r>
+      <w:r>
+        <w:t>l’avvenuta segnalazione del video.</w:t>
+      </w:r>
+      <w:r>
+        <w:t xml:space="preserve"> Questa segnalazione verrà presa incarico da chi si occupa della gestione dei video.</w:t>
+      </w:r>
+    </w:p>
+    <w:p/>
+    <w:p>
+      <w:pPr>
         <w:rPr>
           <w:sz w:val="28"/>
           <w:szCs w:val="28"/>
         </w:rPr>
-        <w:t xml:space="preserve">Come segnalare </w:t>
-      </w:r>
+      </w:pPr>
       <w:r>
         <w:rPr>
           <w:sz w:val="28"/>
           <w:szCs w:val="28"/>
         </w:rPr>
-        <w:t>un utente</w:t>
-      </w:r>
-    </w:p>
+        <w:t>Come segnalare un commento</w:t>
+      </w:r>
+    </w:p>
+    <w:p>
+      <w:r>
+        <w:t>L’utente potrà segnalare un commento premendo un bottone che genererà un avviso che</w:t>
+      </w:r>
+      <w:r>
+        <w:t xml:space="preserve"> </w:t>
+      </w:r>
+      <w:r>
+        <w:t>comunic</w:t>
+      </w:r>
+      <w:r>
+        <w:t>a</w:t>
+      </w:r>
+      <w:r>
+        <w:t xml:space="preserve"> l’avvenuta segnalazione del commento.</w:t>
+      </w:r>
+      <w:r>
+        <w:t xml:space="preserve"> Questa segnalazione verrà presa incarico da chi si occupa della gestione degli utenti e dei relativi commenti.</w:t>
+      </w:r>
+    </w:p>
+    <w:p/>
     <w:p>
       <w:pPr>
         <w:rPr>
@@ -675,30 +863,6 @@
           <w:szCs w:val="28"/>
         </w:rPr>
       </w:pPr>
-      <w:r>
-        <w:t>Un</w:t>
-      </w:r>
-      <w:r>
-        <w:t xml:space="preserve"> </w:t>
-      </w:r>
-      <w:r>
-        <w:t>utente può segnalarne un altro accedendo alla pagina dell’utente e premendo un bottone</w:t>
-      </w:r>
-      <w:r>
-        <w:t xml:space="preserve"> </w:t>
-      </w:r>
-      <w:r>
-        <w:t>che genererà un avviso che comunic</w:t>
-      </w:r>
-      <w:r>
-        <w:t>a</w:t>
-      </w:r>
-      <w:r>
-        <w:t xml:space="preserve"> l’avvenuta segnalazione dell’utente.</w:t>
-      </w:r>
-      <w:r>
-        <w:t xml:space="preserve"> Questa segnalazione verrà presa incarico da chi si occupa della gestione degli utenti.</w:t>
-      </w:r>
     </w:p>
     <w:p>
       <w:pPr>
@@ -707,28 +871,22 @@
           <w:szCs w:val="28"/>
         </w:rPr>
       </w:pPr>
-    </w:p>
-    <w:p>
-      <w:pPr>
+      <w:r>
         <w:rPr>
           <w:sz w:val="28"/>
           <w:szCs w:val="28"/>
         </w:rPr>
-      </w:pPr>
+        <w:lastRenderedPageBreak/>
+        <w:t xml:space="preserve">Come segnalare </w:t>
+      </w:r>
       <w:r>
         <w:rPr>
           <w:sz w:val="28"/>
           <w:szCs w:val="28"/>
         </w:rPr>
-        <w:t>Come condividere un video</w:t>
-      </w:r>
-    </w:p>
-    <w:p>
-      <w:r>
-        <w:t>L’utente può condividere un video premendo gli appositi bottoni social posizionati sotto il video.</w:t>
-      </w:r>
-    </w:p>
-    <w:p/>
+        <w:t>un utente</w:t>
+      </w:r>
+    </w:p>
     <w:p>
       <w:pPr>
         <w:rPr>
@@ -737,17 +895,78 @@
         </w:rPr>
       </w:pPr>
       <w:r>
+        <w:t>Un</w:t>
+      </w:r>
+      <w:r>
+        <w:t xml:space="preserve"> </w:t>
+      </w:r>
+      <w:r>
+        <w:t>utente può segnalarne un altro accedendo alla pagina dell’utente e premendo un bottone</w:t>
+      </w:r>
+      <w:r>
+        <w:t xml:space="preserve"> </w:t>
+      </w:r>
+      <w:r>
+        <w:t>che genererà un avviso che comunic</w:t>
+      </w:r>
+      <w:r>
+        <w:t>a</w:t>
+      </w:r>
+      <w:r>
+        <w:t xml:space="preserve"> l’avvenuta segnalazione dell’utente.</w:t>
+      </w:r>
+      <w:r>
+        <w:t xml:space="preserve"> Questa segnalazione verrà presa incarico da chi si occupa della gestione degli utenti.</w:t>
+      </w:r>
+    </w:p>
+    <w:p>
+      <w:pPr>
         <w:rPr>
           <w:sz w:val="28"/>
           <w:szCs w:val="28"/>
         </w:rPr>
-        <w:t>Come eliminare un video</w:t>
-      </w:r>
-      <w:r>
+      </w:pPr>
+    </w:p>
+    <w:p>
+      <w:pPr>
         <w:rPr>
           <w:sz w:val="28"/>
           <w:szCs w:val="28"/>
         </w:rPr>
+      </w:pPr>
+      <w:r>
+        <w:rPr>
+          <w:sz w:val="28"/>
+          <w:szCs w:val="28"/>
+        </w:rPr>
+        <w:t>Come condividere un video</w:t>
+      </w:r>
+    </w:p>
+    <w:p>
+      <w:r>
+        <w:t>L’utente può condividere un video premendo gli appositi bottoni social posizionati sotto il video.</w:t>
+      </w:r>
+    </w:p>
+    <w:p/>
+    <w:p>
+      <w:pPr>
+        <w:rPr>
+          <w:sz w:val="28"/>
+          <w:szCs w:val="28"/>
+        </w:rPr>
+      </w:pPr>
+      <w:r>
+        <w:rPr>
+          <w:sz w:val="28"/>
+          <w:szCs w:val="28"/>
+        </w:rPr>
+        <w:t>Come eliminare un video</w:t>
+      </w:r>
+      <w:r>
+        <w:rPr>
+          <w:sz w:val="28"/>
+          <w:szCs w:val="28"/>
+        </w:rPr>
         <w:t xml:space="preserve"> segnalato</w:t>
       </w:r>
     </w:p>
@@ -837,8 +1056,6 @@
         <w:t xml:space="preserve"> In seguito all’eliminazione dell’utente segnalato verranno eliminati eventuali video da lui caricati.</w:t>
       </w:r>
     </w:p>
-    <w:p/>
-    <w:p/>
     <w:p/>
     <w:p>
       <w:pPr>
@@ -1058,6 +1275,7 @@
     </w:p>
     <w:p>
       <w:r>
+        <w:lastRenderedPageBreak/>
         <w:t xml:space="preserve">L’utente registrato </w:t>
       </w:r>
       <w:r>
@@ -1166,7 +1384,7 @@
         </w:numPr>
       </w:pPr>
       <w:r>
-        <w:t xml:space="preserve"> comment</w:t>
+        <w:t>comment</w:t>
       </w:r>
       <w:r>
         <w:t>are</w:t>
@@ -1584,31 +1802,7 @@
         <w:spacing w:line="259" w:lineRule="auto"/>
       </w:pPr>
       <w:r>
-        <w:t xml:space="preserve">avere un’architettura in tre livelli con separazione di presentazione, </w:t>
-      </w:r>
-      <w:proofErr w:type="spellStart"/>
-      <w:r>
-        <w:t>application</w:t>
-      </w:r>
-      <w:proofErr w:type="spellEnd"/>
-      <w:r>
-        <w:t xml:space="preserve"> </w:t>
-      </w:r>
-      <w:proofErr w:type="spellStart"/>
-      <w:r>
-        <w:t>logic</w:t>
-      </w:r>
-      <w:proofErr w:type="spellEnd"/>
-      <w:r>
-        <w:t xml:space="preserve"> e data </w:t>
-      </w:r>
-      <w:proofErr w:type="spellStart"/>
-      <w:r>
-        <w:t>layer</w:t>
-      </w:r>
-      <w:proofErr w:type="spellEnd"/>
-      <w:r>
-        <w:t>.</w:t>
+        <w:t>avere un’architettura in tre livelli con separazione di presentazione, application logic e data layer.</w:t>
       </w:r>
     </w:p>
     <w:p>
@@ -1641,6 +1835,7 @@
         <w:spacing w:line="259" w:lineRule="auto"/>
       </w:pPr>
       <w:r>
+        <w:lastRenderedPageBreak/>
         <w:t>la possibilità di aggiungere una cronologia dei video visti</w:t>
       </w:r>
       <w:r>
@@ -1810,6 +2005,15 @@
     </w:p>
     <w:p>
       <w:pPr>
+        <w:rPr>
+          <w:sz w:val="32"/>
+          <w:szCs w:val="32"/>
+        </w:rPr>
+      </w:pPr>
+    </w:p>
+    <w:p>
+      <w:pPr>
+        <w:ind w:firstLine="708"/>
         <w:rPr>
           <w:b/>
           <w:bCs/>
@@ -1819,13 +2023,6 @@
       </w:pPr>
       <w:r>
         <w:rPr>
-          <w:sz w:val="32"/>
-          <w:szCs w:val="32"/>
-        </w:rPr>
-        <w:tab/>
-      </w:r>
-      <w:r>
-        <w:rPr>
           <w:b/>
           <w:bCs/>
           <w:sz w:val="32"/>
@@ -1928,7 +2125,6 @@
         </w:rPr>
       </w:pPr>
       <w:r>
-        <w:lastRenderedPageBreak/>
         <w:t>Il sistema deve rispettare:</w:t>
       </w:r>
     </w:p>
@@ -1974,15 +2170,7 @@
         </w:rPr>
       </w:pPr>
       <w:r>
-        <w:t xml:space="preserve">i termini legali di </w:t>
-      </w:r>
-      <w:proofErr w:type="gramStart"/>
-      <w:r>
-        <w:t>copyright</w:t>
-      </w:r>
-      <w:proofErr w:type="gramEnd"/>
-      <w:r>
-        <w:t>.</w:t>
+        <w:t>i termini legali di copyright.</w:t>
       </w:r>
     </w:p>
     <w:p>
@@ -2368,15 +2556,29 @@
     <w:p>
       <w:pPr>
         <w:rPr>
+          <w:lang w:val="en-US"/>
+        </w:rPr>
+      </w:pPr>
+      <w:r>
+        <w:rPr>
+          <w:lang w:val="en-US"/>
+        </w:rPr>
+        <w:tab/>
+      </w:r>
+    </w:p>
+    <w:p>
+      <w:pPr>
+        <w:rPr>
+          <w:lang w:val="en-US"/>
+        </w:rPr>
+      </w:pPr>
+    </w:p>
+    <w:p>
+      <w:pPr>
+        <w:rPr>
           <w:lang w:val="en-GB"/>
         </w:rPr>
       </w:pPr>
-      <w:r>
-        <w:rPr>
-          <w:lang w:val="en-US"/>
-        </w:rPr>
-        <w:tab/>
-      </w:r>
       <w:r>
         <w:rPr>
           <w:b/>
@@ -2413,16 +2615,8 @@
         <w:rPr>
           <w:lang w:val="en-US"/>
         </w:rPr>
-        <w:t xml:space="preserve">Problem Statement: 14 </w:t>
-      </w:r>
-      <w:proofErr w:type="spellStart"/>
-      <w:r>
-        <w:rPr>
-          <w:lang w:val="en-US"/>
-        </w:rPr>
-        <w:t>Ottobre</w:t>
-      </w:r>
-      <w:proofErr w:type="spellEnd"/>
+        <w:t>Problem Statement: 14 Ottobre</w:t>
+      </w:r>
     </w:p>
     <w:p>
       <w:pPr>
@@ -2649,6 +2843,7 @@
           <w:bCs/>
           <w:sz w:val="32"/>
           <w:szCs w:val="32"/>
+          <w:lang w:val="en-GB"/>
         </w:rPr>
       </w:pPr>
     </w:p>
@@ -2660,6 +2855,7 @@
           <w:bCs/>
           <w:sz w:val="32"/>
           <w:szCs w:val="32"/>
+          <w:lang w:val="en-GB"/>
         </w:rPr>
       </w:pPr>
     </w:p>
@@ -2671,6 +2867,7 @@
           <w:bCs/>
           <w:sz w:val="32"/>
           <w:szCs w:val="32"/>
+          <w:lang w:val="en-GB"/>
         </w:rPr>
       </w:pPr>
     </w:p>
@@ -2682,6 +2879,7 @@
           <w:bCs/>
           <w:sz w:val="32"/>
           <w:szCs w:val="32"/>
+          <w:lang w:val="en-GB"/>
         </w:rPr>
       </w:pPr>
     </w:p>
@@ -2693,6 +2891,7 @@
           <w:bCs/>
           <w:sz w:val="32"/>
           <w:szCs w:val="32"/>
+          <w:lang w:val="en-GB"/>
         </w:rPr>
       </w:pPr>
     </w:p>
@@ -2704,6 +2903,7 @@
           <w:bCs/>
           <w:sz w:val="32"/>
           <w:szCs w:val="32"/>
+          <w:lang w:val="en-GB"/>
         </w:rPr>
       </w:pPr>
     </w:p>
@@ -2715,6 +2915,7 @@
           <w:bCs/>
           <w:sz w:val="32"/>
           <w:szCs w:val="32"/>
+          <w:lang w:val="en-GB"/>
         </w:rPr>
       </w:pPr>
     </w:p>
@@ -2726,6 +2927,7 @@
           <w:bCs/>
           <w:sz w:val="32"/>
           <w:szCs w:val="32"/>
+          <w:lang w:val="en-GB"/>
         </w:rPr>
       </w:pPr>
       <w:r>
@@ -2734,6 +2936,7 @@
           <w:bCs/>
           <w:sz w:val="32"/>
           <w:szCs w:val="32"/>
+          <w:lang w:val="en-GB"/>
         </w:rPr>
         <w:t>Acceptance Criteria</w:t>
       </w:r>
@@ -2743,6 +2946,9 @@
         <w:tabs>
           <w:tab w:val="left" w:pos="1693"/>
         </w:tabs>
+        <w:rPr>
+          <w:lang w:val="en-GB"/>
+        </w:rPr>
       </w:pPr>
     </w:p>
     <w:p>
@@ -2888,7 +3094,7 @@
       <w:headerReference w:type="default" r:id="rId10"/>
       <w:footerReference w:type="default" r:id="rId11"/>
       <w:pgSz w:w="11900" w:h="16840"/>
-      <w:pgMar w:top="853" w:right="1134" w:bottom="1134" w:left="1134" w:header="708" w:footer="708" w:gutter="0"/>
+      <w:pgMar w:top="568" w:right="1134" w:bottom="1134" w:left="1134" w:header="708" w:footer="708" w:gutter="0"/>
       <w:cols w:space="708"/>
       <w:docGrid w:linePitch="360"/>
     </w:sectPr>
@@ -3172,6 +3378,119 @@
     </w:lvl>
   </w:abstractNum>
   <w:abstractNum w:abstractNumId="1" w15:restartNumberingAfterBreak="0">
+    <w:nsid w:val="022D2C4F"/>
+    <w:multiLevelType w:val="hybridMultilevel"/>
+    <w:tmpl w:val="27E6100E"/>
+    <w:lvl w:ilvl="0" w:tplc="04100001">
+      <w:start w:val="1"/>
+      <w:numFmt w:val="bullet"/>
+      <w:lvlText w:val=""/>
+      <w:lvlJc w:val="left"/>
+      <w:pPr>
+        <w:ind w:left="720" w:hanging="360"/>
+      </w:pPr>
+      <w:rPr>
+        <w:rFonts w:ascii="Symbol" w:hAnsi="Symbol" w:hint="default"/>
+      </w:rPr>
+    </w:lvl>
+    <w:lvl w:ilvl="1" w:tplc="04100003" w:tentative="1">
+      <w:start w:val="1"/>
+      <w:numFmt w:val="bullet"/>
+      <w:lvlText w:val="o"/>
+      <w:lvlJc w:val="left"/>
+      <w:pPr>
+        <w:ind w:left="1440" w:hanging="360"/>
+      </w:pPr>
+      <w:rPr>
+        <w:rFonts w:ascii="Courier New" w:hAnsi="Courier New" w:cs="Courier New" w:hint="default"/>
+      </w:rPr>
+    </w:lvl>
+    <w:lvl w:ilvl="2" w:tplc="04100005" w:tentative="1">
+      <w:start w:val="1"/>
+      <w:numFmt w:val="bullet"/>
+      <w:lvlText w:val=""/>
+      <w:lvlJc w:val="left"/>
+      <w:pPr>
+        <w:ind w:left="2160" w:hanging="360"/>
+      </w:pPr>
+      <w:rPr>
+        <w:rFonts w:ascii="Wingdings" w:hAnsi="Wingdings" w:hint="default"/>
+      </w:rPr>
+    </w:lvl>
+    <w:lvl w:ilvl="3" w:tplc="04100001" w:tentative="1">
+      <w:start w:val="1"/>
+      <w:numFmt w:val="bullet"/>
+      <w:lvlText w:val=""/>
+      <w:lvlJc w:val="left"/>
+      <w:pPr>
+        <w:ind w:left="2880" w:hanging="360"/>
+      </w:pPr>
+      <w:rPr>
+        <w:rFonts w:ascii="Symbol" w:hAnsi="Symbol" w:hint="default"/>
+      </w:rPr>
+    </w:lvl>
+    <w:lvl w:ilvl="4" w:tplc="04100003" w:tentative="1">
+      <w:start w:val="1"/>
+      <w:numFmt w:val="bullet"/>
+      <w:lvlText w:val="o"/>
+      <w:lvlJc w:val="left"/>
+      <w:pPr>
+        <w:ind w:left="3600" w:hanging="360"/>
+      </w:pPr>
+      <w:rPr>
+        <w:rFonts w:ascii="Courier New" w:hAnsi="Courier New" w:cs="Courier New" w:hint="default"/>
+      </w:rPr>
+    </w:lvl>
+    <w:lvl w:ilvl="5" w:tplc="04100005" w:tentative="1">
+      <w:start w:val="1"/>
+      <w:numFmt w:val="bullet"/>
+      <w:lvlText w:val=""/>
+      <w:lvlJc w:val="left"/>
+      <w:pPr>
+        <w:ind w:left="4320" w:hanging="360"/>
+      </w:pPr>
+      <w:rPr>
+        <w:rFonts w:ascii="Wingdings" w:hAnsi="Wingdings" w:hint="default"/>
+      </w:rPr>
+    </w:lvl>
+    <w:lvl w:ilvl="6" w:tplc="04100001" w:tentative="1">
+      <w:start w:val="1"/>
+      <w:numFmt w:val="bullet"/>
+      <w:lvlText w:val=""/>
+      <w:lvlJc w:val="left"/>
+      <w:pPr>
+        <w:ind w:left="5040" w:hanging="360"/>
+      </w:pPr>
+      <w:rPr>
+        <w:rFonts w:ascii="Symbol" w:hAnsi="Symbol" w:hint="default"/>
+      </w:rPr>
+    </w:lvl>
+    <w:lvl w:ilvl="7" w:tplc="04100003" w:tentative="1">
+      <w:start w:val="1"/>
+      <w:numFmt w:val="bullet"/>
+      <w:lvlText w:val="o"/>
+      <w:lvlJc w:val="left"/>
+      <w:pPr>
+        <w:ind w:left="5760" w:hanging="360"/>
+      </w:pPr>
+      <w:rPr>
+        <w:rFonts w:ascii="Courier New" w:hAnsi="Courier New" w:cs="Courier New" w:hint="default"/>
+      </w:rPr>
+    </w:lvl>
+    <w:lvl w:ilvl="8" w:tplc="04100005" w:tentative="1">
+      <w:start w:val="1"/>
+      <w:numFmt w:val="bullet"/>
+      <w:lvlText w:val=""/>
+      <w:lvlJc w:val="left"/>
+      <w:pPr>
+        <w:ind w:left="6480" w:hanging="360"/>
+      </w:pPr>
+      <w:rPr>
+        <w:rFonts w:ascii="Wingdings" w:hAnsi="Wingdings" w:hint="default"/>
+      </w:rPr>
+    </w:lvl>
+  </w:abstractNum>
+  <w:abstractNum w:abstractNumId="2" w15:restartNumberingAfterBreak="0">
     <w:nsid w:val="079D3549"/>
     <w:multiLevelType w:val="hybridMultilevel"/>
     <w:tmpl w:val="FDF8E11E"/>
@@ -3284,7 +3603,120 @@
       </w:rPr>
     </w:lvl>
   </w:abstractNum>
-  <w:abstractNum w:abstractNumId="2" w15:restartNumberingAfterBreak="0">
+  <w:abstractNum w:abstractNumId="3" w15:restartNumberingAfterBreak="0">
+    <w:nsid w:val="07DF3033"/>
+    <w:multiLevelType w:val="hybridMultilevel"/>
+    <w:tmpl w:val="9F96AD7E"/>
+    <w:lvl w:ilvl="0" w:tplc="04100001">
+      <w:start w:val="1"/>
+      <w:numFmt w:val="bullet"/>
+      <w:lvlText w:val=""/>
+      <w:lvlJc w:val="left"/>
+      <w:pPr>
+        <w:ind w:left="720" w:hanging="360"/>
+      </w:pPr>
+      <w:rPr>
+        <w:rFonts w:ascii="Symbol" w:hAnsi="Symbol" w:hint="default"/>
+      </w:rPr>
+    </w:lvl>
+    <w:lvl w:ilvl="1" w:tplc="04100003" w:tentative="1">
+      <w:start w:val="1"/>
+      <w:numFmt w:val="bullet"/>
+      <w:lvlText w:val="o"/>
+      <w:lvlJc w:val="left"/>
+      <w:pPr>
+        <w:ind w:left="1440" w:hanging="360"/>
+      </w:pPr>
+      <w:rPr>
+        <w:rFonts w:ascii="Courier New" w:hAnsi="Courier New" w:cs="Courier New" w:hint="default"/>
+      </w:rPr>
+    </w:lvl>
+    <w:lvl w:ilvl="2" w:tplc="04100005" w:tentative="1">
+      <w:start w:val="1"/>
+      <w:numFmt w:val="bullet"/>
+      <w:lvlText w:val=""/>
+      <w:lvlJc w:val="left"/>
+      <w:pPr>
+        <w:ind w:left="2160" w:hanging="360"/>
+      </w:pPr>
+      <w:rPr>
+        <w:rFonts w:ascii="Wingdings" w:hAnsi="Wingdings" w:hint="default"/>
+      </w:rPr>
+    </w:lvl>
+    <w:lvl w:ilvl="3" w:tplc="04100001" w:tentative="1">
+      <w:start w:val="1"/>
+      <w:numFmt w:val="bullet"/>
+      <w:lvlText w:val=""/>
+      <w:lvlJc w:val="left"/>
+      <w:pPr>
+        <w:ind w:left="2880" w:hanging="360"/>
+      </w:pPr>
+      <w:rPr>
+        <w:rFonts w:ascii="Symbol" w:hAnsi="Symbol" w:hint="default"/>
+      </w:rPr>
+    </w:lvl>
+    <w:lvl w:ilvl="4" w:tplc="04100003" w:tentative="1">
+      <w:start w:val="1"/>
+      <w:numFmt w:val="bullet"/>
+      <w:lvlText w:val="o"/>
+      <w:lvlJc w:val="left"/>
+      <w:pPr>
+        <w:ind w:left="3600" w:hanging="360"/>
+      </w:pPr>
+      <w:rPr>
+        <w:rFonts w:ascii="Courier New" w:hAnsi="Courier New" w:cs="Courier New" w:hint="default"/>
+      </w:rPr>
+    </w:lvl>
+    <w:lvl w:ilvl="5" w:tplc="04100005" w:tentative="1">
+      <w:start w:val="1"/>
+      <w:numFmt w:val="bullet"/>
+      <w:lvlText w:val=""/>
+      <w:lvlJc w:val="left"/>
+      <w:pPr>
+        <w:ind w:left="4320" w:hanging="360"/>
+      </w:pPr>
+      <w:rPr>
+        <w:rFonts w:ascii="Wingdings" w:hAnsi="Wingdings" w:hint="default"/>
+      </w:rPr>
+    </w:lvl>
+    <w:lvl w:ilvl="6" w:tplc="04100001" w:tentative="1">
+      <w:start w:val="1"/>
+      <w:numFmt w:val="bullet"/>
+      <w:lvlText w:val=""/>
+      <w:lvlJc w:val="left"/>
+      <w:pPr>
+        <w:ind w:left="5040" w:hanging="360"/>
+      </w:pPr>
+      <w:rPr>
+        <w:rFonts w:ascii="Symbol" w:hAnsi="Symbol" w:hint="default"/>
+      </w:rPr>
+    </w:lvl>
+    <w:lvl w:ilvl="7" w:tplc="04100003" w:tentative="1">
+      <w:start w:val="1"/>
+      <w:numFmt w:val="bullet"/>
+      <w:lvlText w:val="o"/>
+      <w:lvlJc w:val="left"/>
+      <w:pPr>
+        <w:ind w:left="5760" w:hanging="360"/>
+      </w:pPr>
+      <w:rPr>
+        <w:rFonts w:ascii="Courier New" w:hAnsi="Courier New" w:cs="Courier New" w:hint="default"/>
+      </w:rPr>
+    </w:lvl>
+    <w:lvl w:ilvl="8" w:tplc="04100005" w:tentative="1">
+      <w:start w:val="1"/>
+      <w:numFmt w:val="bullet"/>
+      <w:lvlText w:val=""/>
+      <w:lvlJc w:val="left"/>
+      <w:pPr>
+        <w:ind w:left="6480" w:hanging="360"/>
+      </w:pPr>
+      <w:rPr>
+        <w:rFonts w:ascii="Wingdings" w:hAnsi="Wingdings" w:hint="default"/>
+      </w:rPr>
+    </w:lvl>
+  </w:abstractNum>
+  <w:abstractNum w:abstractNumId="4" w15:restartNumberingAfterBreak="0">
     <w:nsid w:val="08FD7DE8"/>
     <w:multiLevelType w:val="hybridMultilevel"/>
     <w:tmpl w:val="11AAE402"/>
@@ -3397,7 +3829,7 @@
       </w:rPr>
     </w:lvl>
   </w:abstractNum>
-  <w:abstractNum w:abstractNumId="3" w15:restartNumberingAfterBreak="0">
+  <w:abstractNum w:abstractNumId="5" w15:restartNumberingAfterBreak="0">
     <w:nsid w:val="09024745"/>
     <w:multiLevelType w:val="hybridMultilevel"/>
     <w:tmpl w:val="AF969702"/>
@@ -3510,7 +3942,7 @@
       </w:rPr>
     </w:lvl>
   </w:abstractNum>
-  <w:abstractNum w:abstractNumId="4" w15:restartNumberingAfterBreak="0">
+  <w:abstractNum w:abstractNumId="6" w15:restartNumberingAfterBreak="0">
     <w:nsid w:val="13136EC1"/>
     <w:multiLevelType w:val="hybridMultilevel"/>
     <w:tmpl w:val="4D44A6E8"/>
@@ -3623,7 +4055,120 @@
       </w:rPr>
     </w:lvl>
   </w:abstractNum>
-  <w:abstractNum w:abstractNumId="5" w15:restartNumberingAfterBreak="0">
+  <w:abstractNum w:abstractNumId="7" w15:restartNumberingAfterBreak="0">
+    <w:nsid w:val="1DF16A6D"/>
+    <w:multiLevelType w:val="hybridMultilevel"/>
+    <w:tmpl w:val="4CBC5B9C"/>
+    <w:lvl w:ilvl="0" w:tplc="04100001">
+      <w:start w:val="1"/>
+      <w:numFmt w:val="bullet"/>
+      <w:lvlText w:val=""/>
+      <w:lvlJc w:val="left"/>
+      <w:pPr>
+        <w:ind w:left="720" w:hanging="360"/>
+      </w:pPr>
+      <w:rPr>
+        <w:rFonts w:ascii="Symbol" w:hAnsi="Symbol" w:hint="default"/>
+      </w:rPr>
+    </w:lvl>
+    <w:lvl w:ilvl="1" w:tplc="04100003" w:tentative="1">
+      <w:start w:val="1"/>
+      <w:numFmt w:val="bullet"/>
+      <w:lvlText w:val="o"/>
+      <w:lvlJc w:val="left"/>
+      <w:pPr>
+        <w:ind w:left="1440" w:hanging="360"/>
+      </w:pPr>
+      <w:rPr>
+        <w:rFonts w:ascii="Courier New" w:hAnsi="Courier New" w:cs="Courier New" w:hint="default"/>
+      </w:rPr>
+    </w:lvl>
+    <w:lvl w:ilvl="2" w:tplc="04100005" w:tentative="1">
+      <w:start w:val="1"/>
+      <w:numFmt w:val="bullet"/>
+      <w:lvlText w:val=""/>
+      <w:lvlJc w:val="left"/>
+      <w:pPr>
+        <w:ind w:left="2160" w:hanging="360"/>
+      </w:pPr>
+      <w:rPr>
+        <w:rFonts w:ascii="Wingdings" w:hAnsi="Wingdings" w:hint="default"/>
+      </w:rPr>
+    </w:lvl>
+    <w:lvl w:ilvl="3" w:tplc="04100001" w:tentative="1">
+      <w:start w:val="1"/>
+      <w:numFmt w:val="bullet"/>
+      <w:lvlText w:val=""/>
+      <w:lvlJc w:val="left"/>
+      <w:pPr>
+        <w:ind w:left="2880" w:hanging="360"/>
+      </w:pPr>
+      <w:rPr>
+        <w:rFonts w:ascii="Symbol" w:hAnsi="Symbol" w:hint="default"/>
+      </w:rPr>
+    </w:lvl>
+    <w:lvl w:ilvl="4" w:tplc="04100003" w:tentative="1">
+      <w:start w:val="1"/>
+      <w:numFmt w:val="bullet"/>
+      <w:lvlText w:val="o"/>
+      <w:lvlJc w:val="left"/>
+      <w:pPr>
+        <w:ind w:left="3600" w:hanging="360"/>
+      </w:pPr>
+      <w:rPr>
+        <w:rFonts w:ascii="Courier New" w:hAnsi="Courier New" w:cs="Courier New" w:hint="default"/>
+      </w:rPr>
+    </w:lvl>
+    <w:lvl w:ilvl="5" w:tplc="04100005" w:tentative="1">
+      <w:start w:val="1"/>
+      <w:numFmt w:val="bullet"/>
+      <w:lvlText w:val=""/>
+      <w:lvlJc w:val="left"/>
+      <w:pPr>
+        <w:ind w:left="4320" w:hanging="360"/>
+      </w:pPr>
+      <w:rPr>
+        <w:rFonts w:ascii="Wingdings" w:hAnsi="Wingdings" w:hint="default"/>
+      </w:rPr>
+    </w:lvl>
+    <w:lvl w:ilvl="6" w:tplc="04100001" w:tentative="1">
+      <w:start w:val="1"/>
+      <w:numFmt w:val="bullet"/>
+      <w:lvlText w:val=""/>
+      <w:lvlJc w:val="left"/>
+      <w:pPr>
+        <w:ind w:left="5040" w:hanging="360"/>
+      </w:pPr>
+      <w:rPr>
+        <w:rFonts w:ascii="Symbol" w:hAnsi="Symbol" w:hint="default"/>
+      </w:rPr>
+    </w:lvl>
+    <w:lvl w:ilvl="7" w:tplc="04100003" w:tentative="1">
+      <w:start w:val="1"/>
+      <w:numFmt w:val="bullet"/>
+      <w:lvlText w:val="o"/>
+      <w:lvlJc w:val="left"/>
+      <w:pPr>
+        <w:ind w:left="5760" w:hanging="360"/>
+      </w:pPr>
+      <w:rPr>
+        <w:rFonts w:ascii="Courier New" w:hAnsi="Courier New" w:cs="Courier New" w:hint="default"/>
+      </w:rPr>
+    </w:lvl>
+    <w:lvl w:ilvl="8" w:tplc="04100005" w:tentative="1">
+      <w:start w:val="1"/>
+      <w:numFmt w:val="bullet"/>
+      <w:lvlText w:val=""/>
+      <w:lvlJc w:val="left"/>
+      <w:pPr>
+        <w:ind w:left="6480" w:hanging="360"/>
+      </w:pPr>
+      <w:rPr>
+        <w:rFonts w:ascii="Wingdings" w:hAnsi="Wingdings" w:hint="default"/>
+      </w:rPr>
+    </w:lvl>
+  </w:abstractNum>
+  <w:abstractNum w:abstractNumId="8" w15:restartNumberingAfterBreak="0">
     <w:nsid w:val="28D05D46"/>
     <w:multiLevelType w:val="hybridMultilevel"/>
     <w:tmpl w:val="3BEE9FA0"/>
@@ -3736,7 +4281,7 @@
       </w:rPr>
     </w:lvl>
   </w:abstractNum>
-  <w:abstractNum w:abstractNumId="6" w15:restartNumberingAfterBreak="0">
+  <w:abstractNum w:abstractNumId="9" w15:restartNumberingAfterBreak="0">
     <w:nsid w:val="3199082F"/>
     <w:multiLevelType w:val="hybridMultilevel"/>
     <w:tmpl w:val="6D64261E"/>
@@ -3849,7 +4394,7 @@
       </w:rPr>
     </w:lvl>
   </w:abstractNum>
-  <w:abstractNum w:abstractNumId="7" w15:restartNumberingAfterBreak="0">
+  <w:abstractNum w:abstractNumId="10" w15:restartNumberingAfterBreak="0">
     <w:nsid w:val="372013B8"/>
     <w:multiLevelType w:val="hybridMultilevel"/>
     <w:tmpl w:val="4C1C5034"/>
@@ -3962,7 +4507,7 @@
       </w:rPr>
     </w:lvl>
   </w:abstractNum>
-  <w:abstractNum w:abstractNumId="8" w15:restartNumberingAfterBreak="0">
+  <w:abstractNum w:abstractNumId="11" w15:restartNumberingAfterBreak="0">
     <w:nsid w:val="3DA22523"/>
     <w:multiLevelType w:val="hybridMultilevel"/>
     <w:tmpl w:val="D8027440"/>
@@ -4075,7 +4620,7 @@
       </w:rPr>
     </w:lvl>
   </w:abstractNum>
-  <w:abstractNum w:abstractNumId="9" w15:restartNumberingAfterBreak="0">
+  <w:abstractNum w:abstractNumId="12" w15:restartNumberingAfterBreak="0">
     <w:nsid w:val="4B7E60F8"/>
     <w:multiLevelType w:val="hybridMultilevel"/>
     <w:tmpl w:val="326A8BD4"/>
@@ -4188,7 +4733,7 @@
       </w:rPr>
     </w:lvl>
   </w:abstractNum>
-  <w:abstractNum w:abstractNumId="10" w15:restartNumberingAfterBreak="0">
+  <w:abstractNum w:abstractNumId="13" w15:restartNumberingAfterBreak="0">
     <w:nsid w:val="4D481977"/>
     <w:multiLevelType w:val="hybridMultilevel"/>
     <w:tmpl w:val="28582538"/>
@@ -4301,7 +4846,120 @@
       </w:rPr>
     </w:lvl>
   </w:abstractNum>
-  <w:abstractNum w:abstractNumId="11" w15:restartNumberingAfterBreak="0">
+  <w:abstractNum w:abstractNumId="14" w15:restartNumberingAfterBreak="0">
+    <w:nsid w:val="527753DE"/>
+    <w:multiLevelType w:val="hybridMultilevel"/>
+    <w:tmpl w:val="450E84EA"/>
+    <w:lvl w:ilvl="0" w:tplc="04100001">
+      <w:start w:val="1"/>
+      <w:numFmt w:val="bullet"/>
+      <w:lvlText w:val=""/>
+      <w:lvlJc w:val="left"/>
+      <w:pPr>
+        <w:ind w:left="720" w:hanging="360"/>
+      </w:pPr>
+      <w:rPr>
+        <w:rFonts w:ascii="Symbol" w:hAnsi="Symbol" w:hint="default"/>
+      </w:rPr>
+    </w:lvl>
+    <w:lvl w:ilvl="1" w:tplc="04100003" w:tentative="1">
+      <w:start w:val="1"/>
+      <w:numFmt w:val="bullet"/>
+      <w:lvlText w:val="o"/>
+      <w:lvlJc w:val="left"/>
+      <w:pPr>
+        <w:ind w:left="1440" w:hanging="360"/>
+      </w:pPr>
+      <w:rPr>
+        <w:rFonts w:ascii="Courier New" w:hAnsi="Courier New" w:cs="Courier New" w:hint="default"/>
+      </w:rPr>
+    </w:lvl>
+    <w:lvl w:ilvl="2" w:tplc="04100005" w:tentative="1">
+      <w:start w:val="1"/>
+      <w:numFmt w:val="bullet"/>
+      <w:lvlText w:val=""/>
+      <w:lvlJc w:val="left"/>
+      <w:pPr>
+        <w:ind w:left="2160" w:hanging="360"/>
+      </w:pPr>
+      <w:rPr>
+        <w:rFonts w:ascii="Wingdings" w:hAnsi="Wingdings" w:hint="default"/>
+      </w:rPr>
+    </w:lvl>
+    <w:lvl w:ilvl="3" w:tplc="04100001" w:tentative="1">
+      <w:start w:val="1"/>
+      <w:numFmt w:val="bullet"/>
+      <w:lvlText w:val=""/>
+      <w:lvlJc w:val="left"/>
+      <w:pPr>
+        <w:ind w:left="2880" w:hanging="360"/>
+      </w:pPr>
+      <w:rPr>
+        <w:rFonts w:ascii="Symbol" w:hAnsi="Symbol" w:hint="default"/>
+      </w:rPr>
+    </w:lvl>
+    <w:lvl w:ilvl="4" w:tplc="04100003" w:tentative="1">
+      <w:start w:val="1"/>
+      <w:numFmt w:val="bullet"/>
+      <w:lvlText w:val="o"/>
+      <w:lvlJc w:val="left"/>
+      <w:pPr>
+        <w:ind w:left="3600" w:hanging="360"/>
+      </w:pPr>
+      <w:rPr>
+        <w:rFonts w:ascii="Courier New" w:hAnsi="Courier New" w:cs="Courier New" w:hint="default"/>
+      </w:rPr>
+    </w:lvl>
+    <w:lvl w:ilvl="5" w:tplc="04100005" w:tentative="1">
+      <w:start w:val="1"/>
+      <w:numFmt w:val="bullet"/>
+      <w:lvlText w:val=""/>
+      <w:lvlJc w:val="left"/>
+      <w:pPr>
+        <w:ind w:left="4320" w:hanging="360"/>
+      </w:pPr>
+      <w:rPr>
+        <w:rFonts w:ascii="Wingdings" w:hAnsi="Wingdings" w:hint="default"/>
+      </w:rPr>
+    </w:lvl>
+    <w:lvl w:ilvl="6" w:tplc="04100001" w:tentative="1">
+      <w:start w:val="1"/>
+      <w:numFmt w:val="bullet"/>
+      <w:lvlText w:val=""/>
+      <w:lvlJc w:val="left"/>
+      <w:pPr>
+        <w:ind w:left="5040" w:hanging="360"/>
+      </w:pPr>
+      <w:rPr>
+        <w:rFonts w:ascii="Symbol" w:hAnsi="Symbol" w:hint="default"/>
+      </w:rPr>
+    </w:lvl>
+    <w:lvl w:ilvl="7" w:tplc="04100003" w:tentative="1">
+      <w:start w:val="1"/>
+      <w:numFmt w:val="bullet"/>
+      <w:lvlText w:val="o"/>
+      <w:lvlJc w:val="left"/>
+      <w:pPr>
+        <w:ind w:left="5760" w:hanging="360"/>
+      </w:pPr>
+      <w:rPr>
+        <w:rFonts w:ascii="Courier New" w:hAnsi="Courier New" w:cs="Courier New" w:hint="default"/>
+      </w:rPr>
+    </w:lvl>
+    <w:lvl w:ilvl="8" w:tplc="04100005" w:tentative="1">
+      <w:start w:val="1"/>
+      <w:numFmt w:val="bullet"/>
+      <w:lvlText w:val=""/>
+      <w:lvlJc w:val="left"/>
+      <w:pPr>
+        <w:ind w:left="6480" w:hanging="360"/>
+      </w:pPr>
+      <w:rPr>
+        <w:rFonts w:ascii="Wingdings" w:hAnsi="Wingdings" w:hint="default"/>
+      </w:rPr>
+    </w:lvl>
+  </w:abstractNum>
+  <w:abstractNum w:abstractNumId="15" w15:restartNumberingAfterBreak="0">
     <w:nsid w:val="57966218"/>
     <w:multiLevelType w:val="hybridMultilevel"/>
     <w:tmpl w:val="0F60293E"/>
@@ -4414,7 +5072,7 @@
       </w:rPr>
     </w:lvl>
   </w:abstractNum>
-  <w:abstractNum w:abstractNumId="12" w15:restartNumberingAfterBreak="0">
+  <w:abstractNum w:abstractNumId="16" w15:restartNumberingAfterBreak="0">
     <w:nsid w:val="59B8233A"/>
     <w:multiLevelType w:val="hybridMultilevel"/>
     <w:tmpl w:val="2D0EE5AA"/>
@@ -4527,7 +5185,7 @@
       </w:rPr>
     </w:lvl>
   </w:abstractNum>
-  <w:abstractNum w:abstractNumId="13" w15:restartNumberingAfterBreak="0">
+  <w:abstractNum w:abstractNumId="17" w15:restartNumberingAfterBreak="0">
     <w:nsid w:val="5F5B711A"/>
     <w:multiLevelType w:val="hybridMultilevel"/>
     <w:tmpl w:val="AB2C634C"/>
@@ -4640,7 +5298,7 @@
       </w:rPr>
     </w:lvl>
   </w:abstractNum>
-  <w:abstractNum w:abstractNumId="14" w15:restartNumberingAfterBreak="0">
+  <w:abstractNum w:abstractNumId="18" w15:restartNumberingAfterBreak="0">
     <w:nsid w:val="62CE5164"/>
     <w:multiLevelType w:val="multilevel"/>
     <w:tmpl w:val="6EC266A0"/>
@@ -4753,7 +5411,7 @@
       </w:pPr>
     </w:lvl>
   </w:abstractNum>
-  <w:abstractNum w:abstractNumId="15" w15:restartNumberingAfterBreak="0">
+  <w:abstractNum w:abstractNumId="19" w15:restartNumberingAfterBreak="0">
     <w:nsid w:val="792543D6"/>
     <w:multiLevelType w:val="multilevel"/>
     <w:tmpl w:val="5A12D842"/>
@@ -4866,7 +5524,7 @@
       </w:pPr>
     </w:lvl>
   </w:abstractNum>
-  <w:abstractNum w:abstractNumId="16" w15:restartNumberingAfterBreak="0">
+  <w:abstractNum w:abstractNumId="20" w15:restartNumberingAfterBreak="0">
     <w:nsid w:val="7B6C388A"/>
     <w:multiLevelType w:val="hybridMultilevel"/>
     <w:tmpl w:val="951279AE"/>
@@ -4980,55 +5638,67 @@
     </w:lvl>
   </w:abstractNum>
   <w:num w:numId="1">
+    <w:abstractNumId w:val="17"/>
+  </w:num>
+  <w:num w:numId="2">
+    <w:abstractNumId w:val="19"/>
+  </w:num>
+  <w:num w:numId="3">
+    <w:abstractNumId w:val="18"/>
+  </w:num>
+  <w:num w:numId="4">
+    <w:abstractNumId w:val="15"/>
+  </w:num>
+  <w:num w:numId="5">
+    <w:abstractNumId w:val="16"/>
+  </w:num>
+  <w:num w:numId="6">
+    <w:abstractNumId w:val="4"/>
+  </w:num>
+  <w:num w:numId="7">
+    <w:abstractNumId w:val="9"/>
+  </w:num>
+  <w:num w:numId="8">
+    <w:abstractNumId w:val="5"/>
+  </w:num>
+  <w:num w:numId="9">
+    <w:abstractNumId w:val="8"/>
+  </w:num>
+  <w:num w:numId="10">
+    <w:abstractNumId w:val="10"/>
+  </w:num>
+  <w:num w:numId="11">
+    <w:abstractNumId w:val="6"/>
+  </w:num>
+  <w:num w:numId="12">
+    <w:abstractNumId w:val="2"/>
+  </w:num>
+  <w:num w:numId="13">
     <w:abstractNumId w:val="13"/>
   </w:num>
-  <w:num w:numId="2">
-    <w:abstractNumId w:val="15"/>
-  </w:num>
-  <w:num w:numId="3">
-    <w:abstractNumId w:val="14"/>
-  </w:num>
-  <w:num w:numId="4">
+  <w:num w:numId="14">
     <w:abstractNumId w:val="11"/>
   </w:num>
-  <w:num w:numId="5">
-    <w:abstractNumId w:val="12"/>
-  </w:num>
-  <w:num w:numId="6">
-    <w:abstractNumId w:val="2"/>
-  </w:num>
-  <w:num w:numId="7">
-    <w:abstractNumId w:val="6"/>
-  </w:num>
-  <w:num w:numId="8">
-    <w:abstractNumId w:val="3"/>
-  </w:num>
-  <w:num w:numId="9">
-    <w:abstractNumId w:val="5"/>
-  </w:num>
-  <w:num w:numId="10">
-    <w:abstractNumId w:val="7"/>
-  </w:num>
-  <w:num w:numId="11">
-    <w:abstractNumId w:val="4"/>
-  </w:num>
-  <w:num w:numId="12">
-    <w:abstractNumId w:val="1"/>
-  </w:num>
-  <w:num w:numId="13">
-    <w:abstractNumId w:val="10"/>
-  </w:num>
-  <w:num w:numId="14">
-    <w:abstractNumId w:val="8"/>
-  </w:num>
   <w:num w:numId="15">
-    <w:abstractNumId w:val="16"/>
+    <w:abstractNumId w:val="20"/>
   </w:num>
   <w:num w:numId="16">
-    <w:abstractNumId w:val="9"/>
+    <w:abstractNumId w:val="12"/>
   </w:num>
   <w:num w:numId="17">
     <w:abstractNumId w:val="0"/>
+  </w:num>
+  <w:num w:numId="18">
+    <w:abstractNumId w:val="1"/>
+  </w:num>
+  <w:num w:numId="19">
+    <w:abstractNumId w:val="14"/>
+  </w:num>
+  <w:num w:numId="20">
+    <w:abstractNumId w:val="7"/>
+  </w:num>
+  <w:num w:numId="21">
+    <w:abstractNumId w:val="3"/>
   </w:num>
 </w:numbering>
 </file>

</xml_diff>